<commit_message>
Input(), Signal Input() et Output OK
</commit_message>
<xml_diff>
--- a/cours.docx
+++ b/cours.docx
@@ -1967,6 +1967,8 @@
       <w:r>
         <w:rPr>
           <w:b/>
+          <w:noProof/>
+          <w:lang w:eastAsia="fr-FR"/>
         </w:rPr>
         <w:drawing>
           <wp:inline distT="0" distB="0" distL="0" distR="0" wp14:anchorId="7DAC3968" wp14:editId="59945F93">
@@ -2083,6 +2085,8 @@
       <w:r>
         <w:rPr>
           <w:b/>
+          <w:noProof/>
+          <w:lang w:eastAsia="fr-FR"/>
         </w:rPr>
         <w:drawing>
           <wp:inline distT="0" distB="0" distL="0" distR="0" wp14:anchorId="57411075" wp14:editId="64C8E257">
@@ -2183,6 +2187,8 @@
       <w:r>
         <w:rPr>
           <w:b/>
+          <w:noProof/>
+          <w:lang w:eastAsia="fr-FR"/>
         </w:rPr>
         <w:drawing>
           <wp:inline distT="0" distB="0" distL="0" distR="0" wp14:anchorId="3973FF34" wp14:editId="5AA7D672">
@@ -2245,6 +2251,8 @@
       <w:r>
         <w:rPr>
           <w:b/>
+          <w:noProof/>
+          <w:lang w:eastAsia="fr-FR"/>
         </w:rPr>
         <w:drawing>
           <wp:inline distT="0" distB="0" distL="0" distR="0" wp14:anchorId="23A4366D" wp14:editId="539C3EAD">
@@ -2309,15 +2317,14 @@
     <w:p>
       <w:pPr>
         <w:pStyle w:val="Sansinterligne"/>
-        <w:rPr>
-          <w:b/>
-        </w:rPr>
       </w:pPr>
       <w:r>
         <w:rPr>
           <w:b/>
         </w:rPr>
         <w:tab/>
+      </w:r>
+      <w:r>
         <w:t>(Se fait automatiquement) mais d’abord importer le composant enfant dans le composant parent principal app.component.ts</w:t>
       </w:r>
     </w:p>
@@ -2340,6 +2347,8 @@
       <w:r>
         <w:rPr>
           <w:b/>
+          <w:noProof/>
+          <w:lang w:eastAsia="fr-FR"/>
         </w:rPr>
         <w:drawing>
           <wp:inline distT="0" distB="0" distL="0" distR="0" wp14:anchorId="7A5B39CA" wp14:editId="134CEFEB">
@@ -2522,6 +2531,8 @@
       <w:r>
         <w:rPr>
           <w:b/>
+          <w:noProof/>
+          <w:lang w:eastAsia="fr-FR"/>
         </w:rPr>
         <w:drawing>
           <wp:inline distT="0" distB="0" distL="0" distR="0" wp14:anchorId="20B76F4E" wp14:editId="3BED261B">
@@ -2752,6 +2763,8 @@
       <w:r>
         <w:rPr>
           <w:b/>
+          <w:noProof/>
+          <w:lang w:eastAsia="fr-FR"/>
         </w:rPr>
         <w:drawing>
           <wp:inline distT="0" distB="0" distL="0" distR="0" wp14:anchorId="18AC61DD" wp14:editId="254EA69C">
@@ -2836,6 +2849,8 @@
       <w:r>
         <w:rPr>
           <w:b/>
+          <w:noProof/>
+          <w:lang w:eastAsia="fr-FR"/>
         </w:rPr>
         <w:lastRenderedPageBreak/>
         <w:drawing>
@@ -3326,6 +3341,8 @@
       <w:r>
         <w:rPr>
           <w:b/>
+          <w:noProof/>
+          <w:lang w:eastAsia="fr-FR"/>
         </w:rPr>
         <w:drawing>
           <wp:inline distT="0" distB="0" distL="0" distR="0" wp14:anchorId="7EBD95A2" wp14:editId="76354BE9">
@@ -3519,6 +3536,8 @@
       <w:r>
         <w:rPr>
           <w:b/>
+          <w:noProof/>
+          <w:lang w:eastAsia="fr-FR"/>
         </w:rPr>
         <w:drawing>
           <wp:inline distT="0" distB="0" distL="0" distR="0" wp14:anchorId="1950F3A7" wp14:editId="5BD01C6B">
@@ -3738,6 +3757,8 @@
       <w:r>
         <w:rPr>
           <w:b/>
+          <w:noProof/>
+          <w:lang w:eastAsia="fr-FR"/>
         </w:rPr>
         <w:drawing>
           <wp:inline distT="0" distB="0" distL="0" distR="0" wp14:anchorId="1F7378BA" wp14:editId="6F12D126">
@@ -3878,6 +3899,8 @@
       <w:r>
         <w:rPr>
           <w:b/>
+          <w:noProof/>
+          <w:lang w:eastAsia="fr-FR"/>
         </w:rPr>
         <w:drawing>
           <wp:inline distT="0" distB="0" distL="0" distR="0" wp14:anchorId="6DAA6717" wp14:editId="47621277">
@@ -4036,6 +4059,8 @@
       <w:r>
         <w:rPr>
           <w:b/>
+          <w:noProof/>
+          <w:lang w:eastAsia="fr-FR"/>
         </w:rPr>
         <w:drawing>
           <wp:inline distT="0" distB="0" distL="0" distR="0" wp14:anchorId="2DF7E701" wp14:editId="3109911B">
@@ -4138,6 +4163,8 @@
       <w:r>
         <w:rPr>
           <w:b/>
+          <w:noProof/>
+          <w:lang w:eastAsia="fr-FR"/>
         </w:rPr>
         <w:drawing>
           <wp:inline distT="0" distB="0" distL="0" distR="0" wp14:anchorId="12BCA929" wp14:editId="497CF83E">
@@ -4340,6 +4367,8 @@
       <w:r>
         <w:rPr>
           <w:b/>
+          <w:noProof/>
+          <w:lang w:eastAsia="fr-FR"/>
         </w:rPr>
         <w:drawing>
           <wp:inline distT="0" distB="0" distL="0" distR="0" wp14:anchorId="5E5D6487" wp14:editId="350D8153">
@@ -4491,6 +4520,8 @@
       <w:r>
         <w:rPr>
           <w:b/>
+          <w:noProof/>
+          <w:lang w:eastAsia="fr-FR"/>
         </w:rPr>
         <w:drawing>
           <wp:inline distT="0" distB="0" distL="0" distR="0" wp14:anchorId="6F96E68B" wp14:editId="03D7FCB3">
@@ -4629,6 +4660,8 @@
       <w:r>
         <w:rPr>
           <w:b/>
+          <w:noProof/>
+          <w:lang w:eastAsia="fr-FR"/>
         </w:rPr>
         <w:drawing>
           <wp:inline distT="0" distB="0" distL="0" distR="0" wp14:anchorId="52D99722" wp14:editId="516030AC">
@@ -4805,6 +4838,8 @@
       <w:r>
         <w:rPr>
           <w:b/>
+          <w:noProof/>
+          <w:lang w:eastAsia="fr-FR"/>
         </w:rPr>
         <w:drawing>
           <wp:inline distT="0" distB="0" distL="0" distR="0" wp14:anchorId="7BB4D96C" wp14:editId="2255BAE9">
@@ -4893,6 +4928,12 @@
         <w:lastRenderedPageBreak/>
         <w:t xml:space="preserve">Les signaux </w:t>
       </w:r>
+      <w:r>
+        <w:rPr>
+          <w:b/>
+        </w:rPr>
+        <w:t>à la place de Input() plus récent et plus performant</w:t>
+      </w:r>
     </w:p>
     <w:p>
       <w:pPr>
@@ -4921,6 +4962,8 @@
       <w:r>
         <w:rPr>
           <w:b/>
+          <w:noProof/>
+          <w:lang w:eastAsia="fr-FR"/>
         </w:rPr>
         <w:drawing>
           <wp:inline distT="0" distB="0" distL="0" distR="0" wp14:anchorId="08C7784A" wp14:editId="677BEE62">
@@ -5044,6 +5087,8 @@
       <w:r>
         <w:rPr>
           <w:b/>
+          <w:noProof/>
+          <w:lang w:eastAsia="fr-FR"/>
         </w:rPr>
         <w:drawing>
           <wp:inline distT="0" distB="0" distL="0" distR="0" wp14:anchorId="79FA132F" wp14:editId="48F0E938">
@@ -5105,8 +5150,1325 @@
           <w:b/>
         </w:rPr>
       </w:pPr>
+    </w:p>
+    <w:p>
+      <w:pPr>
+        <w:pStyle w:val="Sansinterligne"/>
+        <w:rPr>
+          <w:b/>
+        </w:rPr>
+      </w:pPr>
+    </w:p>
+    <w:p>
+      <w:pPr>
+        <w:pStyle w:val="Sansinterligne"/>
+        <w:rPr>
+          <w:b/>
+        </w:rPr>
+      </w:pPr>
+    </w:p>
+    <w:p>
+      <w:pPr>
+        <w:pStyle w:val="Sansinterligne"/>
+        <w:rPr>
+          <w:b/>
+        </w:rPr>
+      </w:pPr>
+    </w:p>
+    <w:p>
+      <w:pPr>
+        <w:pStyle w:val="Sansinterligne"/>
+        <w:rPr>
+          <w:b/>
+        </w:rPr>
+      </w:pPr>
+    </w:p>
+    <w:p>
+      <w:pPr>
+        <w:pStyle w:val="Sansinterligne"/>
+        <w:rPr>
+          <w:b/>
+        </w:rPr>
+      </w:pPr>
+    </w:p>
+    <w:p>
+      <w:pPr>
+        <w:pStyle w:val="Sansinterligne"/>
+        <w:rPr>
+          <w:b/>
+        </w:rPr>
+      </w:pPr>
+    </w:p>
+    <w:p>
+      <w:pPr>
+        <w:pStyle w:val="Sansinterligne"/>
+        <w:rPr>
+          <w:b/>
+        </w:rPr>
+      </w:pPr>
+    </w:p>
+    <w:p>
+      <w:pPr>
+        <w:pStyle w:val="Sansinterligne"/>
+        <w:rPr>
+          <w:b/>
+        </w:rPr>
+      </w:pPr>
+    </w:p>
+    <w:p>
+      <w:pPr>
+        <w:pStyle w:val="Sansinterligne"/>
+        <w:rPr>
+          <w:b/>
+        </w:rPr>
+      </w:pPr>
+    </w:p>
+    <w:p>
+      <w:pPr>
+        <w:pStyle w:val="Sansinterligne"/>
+        <w:rPr>
+          <w:b/>
+        </w:rPr>
+      </w:pPr>
+    </w:p>
+    <w:p>
+      <w:pPr>
+        <w:pStyle w:val="Sansinterligne"/>
+        <w:rPr>
+          <w:b/>
+        </w:rPr>
+      </w:pPr>
+      <w:r>
+        <w:rPr>
+          <w:b/>
+        </w:rPr>
+        <w:lastRenderedPageBreak/>
+        <w:t xml:space="preserve">Ecouter un évènement click dans le html sur un élément puis faire appel à une fonction (ici </w:t>
+      </w:r>
+      <w:r>
+        <w:rPr>
+          <w:b/>
+        </w:rPr>
+        <w:t>increaseCount</w:t>
+      </w:r>
+      <w:r>
+        <w:rPr>
+          <w:b/>
+        </w:rPr>
+        <w:t>() )</w:t>
+      </w:r>
+    </w:p>
+    <w:p>
+      <w:pPr>
+        <w:pStyle w:val="Sansinterligne"/>
+        <w:rPr>
+          <w:b/>
+        </w:rPr>
+      </w:pPr>
+    </w:p>
+    <w:p>
+      <w:pPr>
+        <w:pStyle w:val="Sansinterligne"/>
+        <w:ind w:firstLine="708"/>
+        <w:rPr>
+          <w:b/>
+        </w:rPr>
+      </w:pPr>
+      <w:r>
+        <w:rPr>
+          <w:b/>
+          <w:noProof/>
+          <w:lang w:eastAsia="fr-FR"/>
+        </w:rPr>
+        <w:drawing>
+          <wp:inline distT="0" distB="0" distL="0" distR="0" wp14:anchorId="013B0AC4" wp14:editId="38705F54">
+            <wp:extent cx="9777730" cy="2921635"/>
+            <wp:effectExtent l="0" t="0" r="0" b="0"/>
+            <wp:docPr id="35" name="Image 35"/>
+            <wp:cNvGraphicFramePr>
+              <a:graphicFrameLocks xmlns:a="http://schemas.openxmlformats.org/drawingml/2006/main" noChangeAspect="1"/>
+            </wp:cNvGraphicFramePr>
+            <a:graphic xmlns:a="http://schemas.openxmlformats.org/drawingml/2006/main">
+              <a:graphicData uri="http://schemas.openxmlformats.org/drawingml/2006/picture">
+                <pic:pic xmlns:pic="http://schemas.openxmlformats.org/drawingml/2006/picture">
+                  <pic:nvPicPr>
+                    <pic:cNvPr id="1" name=""/>
+                    <pic:cNvPicPr/>
+                  </pic:nvPicPr>
+                  <pic:blipFill>
+                    <a:blip r:embed="rId53"/>
+                    <a:stretch>
+                      <a:fillRect/>
+                    </a:stretch>
+                  </pic:blipFill>
+                  <pic:spPr>
+                    <a:xfrm>
+                      <a:off x="0" y="0"/>
+                      <a:ext cx="9777730" cy="2921635"/>
+                    </a:xfrm>
+                    <a:prstGeom prst="rect">
+                      <a:avLst/>
+                    </a:prstGeom>
+                  </pic:spPr>
+                </pic:pic>
+              </a:graphicData>
+            </a:graphic>
+          </wp:inline>
+        </w:drawing>
+      </w:r>
+    </w:p>
+    <w:p>
+      <w:pPr>
+        <w:pStyle w:val="Sansinterligne"/>
+        <w:rPr>
+          <w:b/>
+        </w:rPr>
+      </w:pPr>
+    </w:p>
+    <w:p>
+      <w:pPr>
+        <w:pStyle w:val="Sansinterligne"/>
+        <w:rPr>
+          <w:b/>
+        </w:rPr>
+      </w:pPr>
+      <w:r>
+        <w:rPr>
+          <w:b/>
+        </w:rPr>
+        <w:t>Créer la fonction dans search-bar.component.ts</w:t>
+      </w:r>
+    </w:p>
+    <w:p>
+      <w:pPr>
+        <w:pStyle w:val="Sansinterligne"/>
+        <w:rPr>
+          <w:b/>
+        </w:rPr>
+      </w:pPr>
+    </w:p>
+    <w:p>
+      <w:pPr>
+        <w:pStyle w:val="Sansinterligne"/>
+        <w:rPr>
+          <w:b/>
+        </w:rPr>
+      </w:pPr>
+      <w:r>
+        <w:rPr>
+          <w:b/>
+        </w:rPr>
+        <w:tab/>
+      </w:r>
+      <w:r>
+        <w:rPr>
+          <w:b/>
+          <w:noProof/>
+          <w:lang w:eastAsia="fr-FR"/>
+        </w:rPr>
+        <w:drawing>
+          <wp:inline distT="0" distB="0" distL="0" distR="0" wp14:anchorId="6B52BE83" wp14:editId="387923BA">
+            <wp:extent cx="5637445" cy="2735248"/>
+            <wp:effectExtent l="0" t="0" r="1905" b="8255"/>
+            <wp:docPr id="48" name="Image 48"/>
+            <wp:cNvGraphicFramePr>
+              <a:graphicFrameLocks xmlns:a="http://schemas.openxmlformats.org/drawingml/2006/main" noChangeAspect="1"/>
+            </wp:cNvGraphicFramePr>
+            <a:graphic xmlns:a="http://schemas.openxmlformats.org/drawingml/2006/main">
+              <a:graphicData uri="http://schemas.openxmlformats.org/drawingml/2006/picture">
+                <pic:pic xmlns:pic="http://schemas.openxmlformats.org/drawingml/2006/picture">
+                  <pic:nvPicPr>
+                    <pic:cNvPr id="1" name=""/>
+                    <pic:cNvPicPr/>
+                  </pic:nvPicPr>
+                  <pic:blipFill>
+                    <a:blip r:embed="rId54"/>
+                    <a:stretch>
+                      <a:fillRect/>
+                    </a:stretch>
+                  </pic:blipFill>
+                  <pic:spPr>
+                    <a:xfrm>
+                      <a:off x="0" y="0"/>
+                      <a:ext cx="5647353" cy="2740056"/>
+                    </a:xfrm>
+                    <a:prstGeom prst="rect">
+                      <a:avLst/>
+                    </a:prstGeom>
+                  </pic:spPr>
+                </pic:pic>
+              </a:graphicData>
+            </a:graphic>
+          </wp:inline>
+        </w:drawing>
+      </w:r>
+    </w:p>
+    <w:p>
+      <w:pPr>
+        <w:pStyle w:val="Sansinterligne"/>
+        <w:rPr>
+          <w:b/>
+        </w:rPr>
+      </w:pPr>
+      <w:r>
+        <w:rPr>
+          <w:b/>
+          <w:color w:val="00B050"/>
+        </w:rPr>
+        <w:lastRenderedPageBreak/>
+        <w:t>Input() </w:t>
+      </w:r>
+      <w:r>
+        <w:rPr>
+          <w:b/>
+        </w:rPr>
+        <w:t>:  créer une variable Input() dans un composant permet de que dans le html du composant parent on puisse lui passer un argument</w:t>
+      </w:r>
+    </w:p>
+    <w:p>
+      <w:pPr>
+        <w:pStyle w:val="Sansinterligne"/>
+        <w:rPr>
+          <w:b/>
+        </w:rPr>
+      </w:pPr>
+    </w:p>
+    <w:p>
+      <w:pPr>
+        <w:pStyle w:val="Sansinterligne"/>
+        <w:ind w:firstLine="708"/>
+      </w:pPr>
+      <w:r>
+        <w:t>1.</w:t>
+      </w:r>
+      <w:r>
+        <w:t xml:space="preserve"> on crée la variable Input() dans le playing-card.component.ts</w:t>
+      </w:r>
+      <w:r>
+        <w:t xml:space="preserve"> (le sélecteur du composant se nomme </w:t>
+      </w:r>
+      <w:r>
+        <w:t>'app-search-bar'</w:t>
+      </w:r>
+      <w:r>
+        <w:t>)</w:t>
+      </w:r>
+    </w:p>
+    <w:p>
+      <w:pPr>
+        <w:pStyle w:val="Sansinterligne"/>
+        <w:ind w:firstLine="708"/>
+      </w:pPr>
+    </w:p>
+    <w:p>
+      <w:pPr>
+        <w:pStyle w:val="Sansinterligne"/>
+        <w:ind w:firstLine="708"/>
+      </w:pPr>
+      <w:r>
+        <w:drawing>
+          <wp:inline distT="0" distB="0" distL="0" distR="0" wp14:anchorId="4939B343" wp14:editId="3011B591">
+            <wp:extent cx="3999506" cy="1449888"/>
+            <wp:effectExtent l="0" t="0" r="1270" b="0"/>
+            <wp:docPr id="33" name="Image 33"/>
+            <wp:cNvGraphicFramePr>
+              <a:graphicFrameLocks xmlns:a="http://schemas.openxmlformats.org/drawingml/2006/main" noChangeAspect="1"/>
+            </wp:cNvGraphicFramePr>
+            <a:graphic xmlns:a="http://schemas.openxmlformats.org/drawingml/2006/main">
+              <a:graphicData uri="http://schemas.openxmlformats.org/drawingml/2006/picture">
+                <pic:pic xmlns:pic="http://schemas.openxmlformats.org/drawingml/2006/picture">
+                  <pic:nvPicPr>
+                    <pic:cNvPr id="1" name=""/>
+                    <pic:cNvPicPr/>
+                  </pic:nvPicPr>
+                  <pic:blipFill>
+                    <a:blip r:embed="rId55"/>
+                    <a:stretch>
+                      <a:fillRect/>
+                    </a:stretch>
+                  </pic:blipFill>
+                  <pic:spPr>
+                    <a:xfrm>
+                      <a:off x="0" y="0"/>
+                      <a:ext cx="4022264" cy="1458138"/>
+                    </a:xfrm>
+                    <a:prstGeom prst="rect">
+                      <a:avLst/>
+                    </a:prstGeom>
+                  </pic:spPr>
+                </pic:pic>
+              </a:graphicData>
+            </a:graphic>
+          </wp:inline>
+        </w:drawing>
+      </w:r>
+    </w:p>
+    <w:p>
+      <w:pPr>
+        <w:pStyle w:val="Sansinterligne"/>
+        <w:ind w:firstLine="708"/>
+      </w:pPr>
+      <w:r>
+        <w:drawing>
+          <wp:inline distT="0" distB="0" distL="0" distR="0" wp14:anchorId="63E0583F" wp14:editId="1DD72B2C">
+            <wp:extent cx="6647040" cy="4436828"/>
+            <wp:effectExtent l="0" t="0" r="1905" b="1905"/>
+            <wp:docPr id="23" name="Image 23"/>
+            <wp:cNvGraphicFramePr>
+              <a:graphicFrameLocks xmlns:a="http://schemas.openxmlformats.org/drawingml/2006/main" noChangeAspect="1"/>
+            </wp:cNvGraphicFramePr>
+            <a:graphic xmlns:a="http://schemas.openxmlformats.org/drawingml/2006/main">
+              <a:graphicData uri="http://schemas.openxmlformats.org/drawingml/2006/picture">
+                <pic:pic xmlns:pic="http://schemas.openxmlformats.org/drawingml/2006/picture">
+                  <pic:nvPicPr>
+                    <pic:cNvPr id="1" name=""/>
+                    <pic:cNvPicPr/>
+                  </pic:nvPicPr>
+                  <pic:blipFill>
+                    <a:blip r:embed="rId56"/>
+                    <a:stretch>
+                      <a:fillRect/>
+                    </a:stretch>
+                  </pic:blipFill>
+                  <pic:spPr>
+                    <a:xfrm>
+                      <a:off x="0" y="0"/>
+                      <a:ext cx="6664128" cy="4448234"/>
+                    </a:xfrm>
+                    <a:prstGeom prst="rect">
+                      <a:avLst/>
+                    </a:prstGeom>
+                  </pic:spPr>
+                </pic:pic>
+              </a:graphicData>
+            </a:graphic>
+          </wp:inline>
+        </w:drawing>
+      </w:r>
+    </w:p>
+    <w:p>
+      <w:pPr>
+        <w:pStyle w:val="Sansinterligne"/>
+        <w:ind w:firstLine="708"/>
+      </w:pPr>
+    </w:p>
+    <w:p>
+      <w:pPr>
+        <w:pStyle w:val="Sansinterligne"/>
+        <w:ind w:firstLine="708"/>
+      </w:pPr>
+      <w:r>
+        <w:t>2.</w:t>
+      </w:r>
+      <w:r>
+        <w:t xml:space="preserve"> On crée une variable dans le composant parent principal app.component.ts</w:t>
+      </w:r>
+    </w:p>
+    <w:p>
+      <w:pPr>
+        <w:pStyle w:val="Sansinterligne"/>
+        <w:ind w:firstLine="708"/>
+      </w:pPr>
+    </w:p>
+    <w:p>
+      <w:pPr>
+        <w:pStyle w:val="Sansinterligne"/>
+        <w:ind w:firstLine="708"/>
+      </w:pPr>
+      <w:r>
+        <w:drawing>
+          <wp:inline distT="0" distB="0" distL="0" distR="0" wp14:anchorId="72B2D82C" wp14:editId="2D76F5D8">
+            <wp:extent cx="9777730" cy="5699760"/>
+            <wp:effectExtent l="0" t="0" r="0" b="0"/>
+            <wp:docPr id="34" name="Image 34"/>
+            <wp:cNvGraphicFramePr>
+              <a:graphicFrameLocks xmlns:a="http://schemas.openxmlformats.org/drawingml/2006/main" noChangeAspect="1"/>
+            </wp:cNvGraphicFramePr>
+            <a:graphic xmlns:a="http://schemas.openxmlformats.org/drawingml/2006/main">
+              <a:graphicData uri="http://schemas.openxmlformats.org/drawingml/2006/picture">
+                <pic:pic xmlns:pic="http://schemas.openxmlformats.org/drawingml/2006/picture">
+                  <pic:nvPicPr>
+                    <pic:cNvPr id="1" name=""/>
+                    <pic:cNvPicPr/>
+                  </pic:nvPicPr>
+                  <pic:blipFill>
+                    <a:blip r:embed="rId57"/>
+                    <a:stretch>
+                      <a:fillRect/>
+                    </a:stretch>
+                  </pic:blipFill>
+                  <pic:spPr>
+                    <a:xfrm>
+                      <a:off x="0" y="0"/>
+                      <a:ext cx="9777730" cy="5699760"/>
+                    </a:xfrm>
+                    <a:prstGeom prst="rect">
+                      <a:avLst/>
+                    </a:prstGeom>
+                  </pic:spPr>
+                </pic:pic>
+              </a:graphicData>
+            </a:graphic>
+          </wp:inline>
+        </w:drawing>
+      </w:r>
+    </w:p>
+    <w:p>
+      <w:pPr>
+        <w:pStyle w:val="Sansinterligne"/>
+        <w:ind w:firstLine="708"/>
+      </w:pPr>
+    </w:p>
+    <w:p>
+      <w:pPr>
+        <w:pStyle w:val="Sansinterligne"/>
+        <w:ind w:firstLine="708"/>
+      </w:pPr>
+    </w:p>
+    <w:p>
+      <w:pPr>
+        <w:pStyle w:val="Sansinterligne"/>
+        <w:ind w:left="708"/>
+      </w:pPr>
+      <w:r>
+        <w:lastRenderedPageBreak/>
+        <w:t xml:space="preserve">3. dans le html du composant parent principal, on fait appel au composant enfant </w:t>
+      </w:r>
+      <w:r>
+        <w:t>en lui passant une variable à l’argument Intput() search, le nom de l’Input doit être entre crochets</w:t>
+      </w:r>
+      <w:r>
+        <w:t>, et la variable qu’on passe en argument doit être entre guillemets</w:t>
+      </w:r>
+    </w:p>
+    <w:p>
+      <w:pPr>
+        <w:pStyle w:val="Sansinterligne"/>
+        <w:ind w:left="708"/>
+      </w:pPr>
+    </w:p>
+    <w:p>
+      <w:pPr>
+        <w:pStyle w:val="Sansinterligne"/>
+        <w:ind w:left="708"/>
+      </w:pPr>
+      <w:r>
+        <w:drawing>
+          <wp:inline distT="0" distB="0" distL="0" distR="0" wp14:anchorId="66D0F399" wp14:editId="2FB503A3">
+            <wp:extent cx="9777730" cy="3115310"/>
+            <wp:effectExtent l="0" t="0" r="0" b="8890"/>
+            <wp:docPr id="50" name="Image 50"/>
+            <wp:cNvGraphicFramePr>
+              <a:graphicFrameLocks xmlns:a="http://schemas.openxmlformats.org/drawingml/2006/main" noChangeAspect="1"/>
+            </wp:cNvGraphicFramePr>
+            <a:graphic xmlns:a="http://schemas.openxmlformats.org/drawingml/2006/main">
+              <a:graphicData uri="http://schemas.openxmlformats.org/drawingml/2006/picture">
+                <pic:pic xmlns:pic="http://schemas.openxmlformats.org/drawingml/2006/picture">
+                  <pic:nvPicPr>
+                    <pic:cNvPr id="1" name=""/>
+                    <pic:cNvPicPr/>
+                  </pic:nvPicPr>
+                  <pic:blipFill>
+                    <a:blip r:embed="rId58"/>
+                    <a:stretch>
+                      <a:fillRect/>
+                    </a:stretch>
+                  </pic:blipFill>
+                  <pic:spPr>
+                    <a:xfrm>
+                      <a:off x="0" y="0"/>
+                      <a:ext cx="9777730" cy="3115310"/>
+                    </a:xfrm>
+                    <a:prstGeom prst="rect">
+                      <a:avLst/>
+                    </a:prstGeom>
+                  </pic:spPr>
+                </pic:pic>
+              </a:graphicData>
+            </a:graphic>
+          </wp:inline>
+        </w:drawing>
+      </w:r>
+    </w:p>
+    <w:p>
+      <w:pPr>
+        <w:pStyle w:val="Sansinterligne"/>
+        <w:ind w:left="708"/>
+      </w:pPr>
+    </w:p>
+    <w:p>
+      <w:pPr>
+        <w:pStyle w:val="Sansinterligne"/>
+        <w:ind w:left="708"/>
+      </w:pPr>
+    </w:p>
+    <w:p>
+      <w:pPr>
+        <w:pStyle w:val="Sansinterligne"/>
+      </w:pPr>
+      <w:r>
+        <w:tab/>
+        <w:t>On note que l’Input() sert à avoir la possibilité que le composant enfant créé puisse accepté un argument en paramètre</w:t>
+      </w:r>
+    </w:p>
+    <w:p>
+      <w:pPr>
+        <w:pStyle w:val="Sansinterligne"/>
+      </w:pPr>
+      <w:r>
+        <w:tab/>
+        <w:t>On a la possibilité d’utiliser les signaux à la place qui Input(), qui sont plus récent</w:t>
+      </w:r>
+    </w:p>
+    <w:p>
+      <w:pPr>
+        <w:pStyle w:val="Sansinterligne"/>
+        <w:rPr>
+          <w:b/>
+        </w:rPr>
+      </w:pPr>
+    </w:p>
+    <w:p>
+      <w:pPr>
+        <w:pStyle w:val="Sansinterligne"/>
+        <w:rPr>
+          <w:b/>
+          <w:color w:val="00B050"/>
+        </w:rPr>
+      </w:pPr>
+    </w:p>
+    <w:p>
+      <w:pPr>
+        <w:pStyle w:val="Sansinterligne"/>
+        <w:rPr>
+          <w:b/>
+          <w:color w:val="00B050"/>
+        </w:rPr>
+      </w:pPr>
+    </w:p>
+    <w:p>
+      <w:pPr>
+        <w:pStyle w:val="Sansinterligne"/>
+        <w:rPr>
+          <w:b/>
+          <w:color w:val="00B050"/>
+        </w:rPr>
+      </w:pPr>
+    </w:p>
+    <w:p>
+      <w:pPr>
+        <w:pStyle w:val="Sansinterligne"/>
+        <w:rPr>
+          <w:b/>
+          <w:color w:val="00B050"/>
+        </w:rPr>
+      </w:pPr>
+    </w:p>
+    <w:p>
+      <w:pPr>
+        <w:pStyle w:val="Sansinterligne"/>
+        <w:rPr>
+          <w:b/>
+          <w:color w:val="00B050"/>
+        </w:rPr>
+      </w:pPr>
+    </w:p>
+    <w:p>
+      <w:pPr>
+        <w:pStyle w:val="Sansinterligne"/>
+        <w:rPr>
+          <w:b/>
+          <w:color w:val="00B050"/>
+        </w:rPr>
+      </w:pPr>
+    </w:p>
+    <w:p>
+      <w:pPr>
+        <w:pStyle w:val="Sansinterligne"/>
+        <w:rPr>
+          <w:b/>
+          <w:color w:val="00B050"/>
+        </w:rPr>
+      </w:pPr>
+    </w:p>
+    <w:p>
+      <w:pPr>
+        <w:pStyle w:val="Sansinterligne"/>
+        <w:rPr>
+          <w:b/>
+          <w:color w:val="00B050"/>
+        </w:rPr>
+      </w:pPr>
+    </w:p>
+    <w:p>
+      <w:pPr>
+        <w:pStyle w:val="Sansinterligne"/>
+        <w:rPr>
+          <w:b/>
+          <w:color w:val="00B050"/>
+        </w:rPr>
+      </w:pPr>
+    </w:p>
+    <w:p>
+      <w:pPr>
+        <w:pStyle w:val="Sansinterligne"/>
+        <w:rPr>
+          <w:b/>
+          <w:color w:val="00B050"/>
+        </w:rPr>
+      </w:pPr>
+    </w:p>
+    <w:p>
+      <w:pPr>
+        <w:pStyle w:val="Sansinterligne"/>
+        <w:rPr>
+          <w:b/>
+          <w:color w:val="00B050"/>
+        </w:rPr>
+      </w:pPr>
+    </w:p>
+    <w:p>
+      <w:pPr>
+        <w:pStyle w:val="Sansinterligne"/>
+        <w:rPr>
+          <w:b/>
+          <w:color w:val="00B050"/>
+        </w:rPr>
+      </w:pPr>
+      <w:r>
+        <w:rPr>
+          <w:b/>
+          <w:color w:val="00B050"/>
+        </w:rPr>
+        <w:lastRenderedPageBreak/>
+        <w:t>Output()</w:t>
+      </w:r>
+      <w:r>
+        <w:rPr>
+          <w:b/>
+          <w:color w:val="00B050"/>
+        </w:rPr>
+        <w:t xml:space="preserve"> : </w:t>
+      </w:r>
+      <w:r>
+        <w:rPr>
+          <w:b/>
+        </w:rPr>
+        <w:t xml:space="preserve">créer </w:t>
+      </w:r>
+      <w:r>
+        <w:rPr>
+          <w:b/>
+        </w:rPr>
+        <w:t>un évènement de type Output() dans le composant enfant, sert au composant enfant à renvoyer une valeur qui sera disponible dans le html du composant parent si dans le composant parent html on écoute l’événement Output()</w:t>
+      </w:r>
+    </w:p>
+    <w:p>
+      <w:pPr>
+        <w:pStyle w:val="Sansinterligne"/>
+        <w:rPr>
+          <w:b/>
+        </w:rPr>
+      </w:pPr>
+    </w:p>
+    <w:p>
+      <w:pPr>
+        <w:pStyle w:val="Sansinterligne"/>
+        <w:rPr>
+          <w:b/>
+        </w:rPr>
+      </w:pPr>
+      <w:r>
+        <w:rPr>
+          <w:b/>
+        </w:rPr>
+        <w:tab/>
+      </w:r>
+    </w:p>
+    <w:p>
+      <w:pPr>
+        <w:pStyle w:val="Sansinterligne"/>
+        <w:ind w:left="708"/>
+      </w:pPr>
+      <w:r>
+        <w:t xml:space="preserve">1. </w:t>
+      </w:r>
+      <w:r>
+        <w:t>D</w:t>
+      </w:r>
+      <w:r>
+        <w:t>ans le composant enfant .ts on import FormModule</w:t>
+      </w:r>
+      <w:r>
+        <w:t xml:space="preserve">, qui nous à la fois d’avoir dans le composant enfant un Input() nommé [ngModel] mais d’avoir l’event ngModelChange dans le composant enfant qui permet de rester à l’écoute d’un changement dans une balise html &lt;input/&gt; et de renvoyer cette valeur </w:t>
+      </w:r>
+    </w:p>
+    <w:p>
+      <w:pPr>
+        <w:pStyle w:val="Sansinterligne"/>
+        <w:ind w:left="708"/>
+      </w:pPr>
+    </w:p>
+    <w:p>
+      <w:pPr>
+        <w:pStyle w:val="Sansinterligne"/>
+        <w:ind w:left="708"/>
+      </w:pPr>
+      <w:r>
+        <w:drawing>
+          <wp:inline distT="0" distB="0" distL="0" distR="0" wp14:anchorId="39D1D703" wp14:editId="52100447">
+            <wp:extent cx="7862746" cy="5287617"/>
+            <wp:effectExtent l="0" t="0" r="5080" b="8890"/>
+            <wp:docPr id="51" name="Image 51"/>
+            <wp:cNvGraphicFramePr>
+              <a:graphicFrameLocks xmlns:a="http://schemas.openxmlformats.org/drawingml/2006/main" noChangeAspect="1"/>
+            </wp:cNvGraphicFramePr>
+            <a:graphic xmlns:a="http://schemas.openxmlformats.org/drawingml/2006/main">
+              <a:graphicData uri="http://schemas.openxmlformats.org/drawingml/2006/picture">
+                <pic:pic xmlns:pic="http://schemas.openxmlformats.org/drawingml/2006/picture">
+                  <pic:nvPicPr>
+                    <pic:cNvPr id="1" name=""/>
+                    <pic:cNvPicPr/>
+                  </pic:nvPicPr>
+                  <pic:blipFill>
+                    <a:blip r:embed="rId59"/>
+                    <a:stretch>
+                      <a:fillRect/>
+                    </a:stretch>
+                  </pic:blipFill>
+                  <pic:spPr>
+                    <a:xfrm>
+                      <a:off x="0" y="0"/>
+                      <a:ext cx="7871459" cy="5293477"/>
+                    </a:xfrm>
+                    <a:prstGeom prst="rect">
+                      <a:avLst/>
+                    </a:prstGeom>
+                  </pic:spPr>
+                </pic:pic>
+              </a:graphicData>
+            </a:graphic>
+          </wp:inline>
+        </w:drawing>
+      </w:r>
+    </w:p>
+    <w:p>
+      <w:pPr>
+        <w:pStyle w:val="Sansinterligne"/>
+        <w:ind w:left="705"/>
+      </w:pPr>
+      <w:r>
+        <w:lastRenderedPageBreak/>
+        <w:t xml:space="preserve">2. </w:t>
+      </w:r>
+      <w:r>
+        <w:t>En seconde partie on crée l’évènement de type Output() ici nommé searchChange qui se chargera si déclenché, de renvoyer une valeur qu’on lui aura passé en paramètre</w:t>
+      </w:r>
+      <w:r>
+        <w:t xml:space="preserve"> (on pourra écouter cette </w:t>
+      </w:r>
+      <w:r>
+        <w:t>évènement</w:t>
+      </w:r>
+      <w:r>
+        <w:t xml:space="preserve"> dans le composant parent html et ainsi récupérer la valeur renvoyé par cette event)</w:t>
+      </w:r>
+    </w:p>
+    <w:p>
+      <w:pPr>
+        <w:pStyle w:val="Sansinterligne"/>
+      </w:pPr>
+    </w:p>
+    <w:p>
+      <w:pPr>
+        <w:pStyle w:val="Sansinterligne"/>
+        <w:ind w:left="705"/>
+      </w:pPr>
+      <w:r>
+        <w:t xml:space="preserve">Dans le html </w:t>
+      </w:r>
+      <w:r>
+        <w:t xml:space="preserve">du composant enfant, nous écoutant l’évent </w:t>
+      </w:r>
+      <w:r>
+        <w:t>n</w:t>
+      </w:r>
+      <w:r>
+        <w:t xml:space="preserve">gModelChange qui se charge d’écouter le changement mais aussi de renvoyer la valeur d’une balise html </w:t>
+      </w:r>
+      <w:r>
+        <w:t>&lt;</w:t>
+      </w:r>
+      <w:r>
+        <w:t>input</w:t>
+      </w:r>
+      <w:r>
+        <w:t>/&gt;</w:t>
+      </w:r>
+      <w:r>
+        <w:t>, et c’est ici que nous faisons appel à la fonction updateSearch() qui déclenche l’event searchChange et lui passe en paramètre la valeur value obtenue à partir ngModelChange</w:t>
+      </w:r>
+    </w:p>
+    <w:p>
+      <w:pPr>
+        <w:pStyle w:val="Sansinterligne"/>
+        <w:ind w:left="705"/>
+      </w:pPr>
+    </w:p>
+    <w:p>
+      <w:pPr>
+        <w:pStyle w:val="Sansinterligne"/>
+        <w:ind w:left="705"/>
+      </w:pPr>
+      <w:r>
+        <w:drawing>
+          <wp:inline distT="0" distB="0" distL="0" distR="0" wp14:anchorId="4C9A2157" wp14:editId="480B7868">
+            <wp:extent cx="9777730" cy="2814955"/>
+            <wp:effectExtent l="0" t="0" r="0" b="4445"/>
+            <wp:docPr id="52" name="Image 52"/>
+            <wp:cNvGraphicFramePr>
+              <a:graphicFrameLocks xmlns:a="http://schemas.openxmlformats.org/drawingml/2006/main" noChangeAspect="1"/>
+            </wp:cNvGraphicFramePr>
+            <a:graphic xmlns:a="http://schemas.openxmlformats.org/drawingml/2006/main">
+              <a:graphicData uri="http://schemas.openxmlformats.org/drawingml/2006/picture">
+                <pic:pic xmlns:pic="http://schemas.openxmlformats.org/drawingml/2006/picture">
+                  <pic:nvPicPr>
+                    <pic:cNvPr id="1" name=""/>
+                    <pic:cNvPicPr/>
+                  </pic:nvPicPr>
+                  <pic:blipFill>
+                    <a:blip r:embed="rId60"/>
+                    <a:stretch>
+                      <a:fillRect/>
+                    </a:stretch>
+                  </pic:blipFill>
+                  <pic:spPr>
+                    <a:xfrm>
+                      <a:off x="0" y="0"/>
+                      <a:ext cx="9777730" cy="2814955"/>
+                    </a:xfrm>
+                    <a:prstGeom prst="rect">
+                      <a:avLst/>
+                    </a:prstGeom>
+                  </pic:spPr>
+                </pic:pic>
+              </a:graphicData>
+            </a:graphic>
+          </wp:inline>
+        </w:drawing>
+      </w:r>
+    </w:p>
+    <w:p>
+      <w:pPr>
+        <w:pStyle w:val="Sansinterligne"/>
+        <w:ind w:left="705"/>
+      </w:pPr>
+    </w:p>
+    <w:p>
+      <w:pPr>
+        <w:pStyle w:val="Sansinterligne"/>
+        <w:ind w:left="705"/>
+      </w:pPr>
+    </w:p>
+    <w:p>
+      <w:pPr>
+        <w:pStyle w:val="Sansinterligne"/>
+        <w:ind w:left="705"/>
+      </w:pPr>
+    </w:p>
+    <w:p>
+      <w:pPr>
+        <w:pStyle w:val="Sansinterligne"/>
+        <w:ind w:left="705"/>
+      </w:pPr>
+    </w:p>
+    <w:p>
+      <w:pPr>
+        <w:pStyle w:val="Sansinterligne"/>
+        <w:ind w:left="705"/>
+      </w:pPr>
+    </w:p>
+    <w:p>
+      <w:pPr>
+        <w:pStyle w:val="Sansinterligne"/>
+        <w:ind w:left="705"/>
+      </w:pPr>
+    </w:p>
+    <w:p>
+      <w:pPr>
+        <w:pStyle w:val="Sansinterligne"/>
+        <w:ind w:left="705"/>
+      </w:pPr>
+    </w:p>
+    <w:p>
+      <w:pPr>
+        <w:pStyle w:val="Sansinterligne"/>
+        <w:ind w:left="705"/>
+      </w:pPr>
+    </w:p>
+    <w:p>
+      <w:pPr>
+        <w:pStyle w:val="Sansinterligne"/>
+        <w:ind w:left="705"/>
+      </w:pPr>
+    </w:p>
+    <w:p>
+      <w:pPr>
+        <w:pStyle w:val="Sansinterligne"/>
+        <w:ind w:left="705"/>
+      </w:pPr>
+    </w:p>
+    <w:p>
+      <w:pPr>
+        <w:pStyle w:val="Sansinterligne"/>
+        <w:ind w:left="705"/>
+      </w:pPr>
+    </w:p>
+    <w:p>
+      <w:pPr>
+        <w:pStyle w:val="Sansinterligne"/>
+        <w:ind w:left="705"/>
+      </w:pPr>
+    </w:p>
+    <w:p>
+      <w:pPr>
+        <w:pStyle w:val="Sansinterligne"/>
+        <w:ind w:left="705"/>
+      </w:pPr>
+    </w:p>
+    <w:p>
+      <w:pPr>
+        <w:pStyle w:val="Sansinterligne"/>
+        <w:ind w:left="705"/>
+      </w:pPr>
+    </w:p>
+    <w:p>
+      <w:pPr>
+        <w:pStyle w:val="Sansinterligne"/>
+        <w:ind w:left="705"/>
+      </w:pPr>
+    </w:p>
+    <w:p>
+      <w:pPr>
+        <w:pStyle w:val="Sansinterligne"/>
+        <w:ind w:left="705"/>
+      </w:pPr>
+      <w:r>
+        <w:lastRenderedPageBreak/>
+        <w:t>3. dans le composant parent app.component.</w:t>
+      </w:r>
+      <w:r>
+        <w:t>ts</w:t>
+      </w:r>
+      <w:r>
+        <w:t xml:space="preserve"> on initialise un</w:t>
+      </w:r>
+      <w:r>
+        <w:t>e variable qui servira à stocker l’Output() de l’event</w:t>
+      </w:r>
+      <w:r>
+        <w:t xml:space="preserve"> </w:t>
+      </w:r>
+      <w:r>
+        <w:t>searchChange</w:t>
+      </w:r>
+    </w:p>
+    <w:p>
+      <w:pPr>
+        <w:pStyle w:val="Sansinterligne"/>
+        <w:ind w:left="705"/>
+      </w:pPr>
+    </w:p>
+    <w:p>
+      <w:pPr>
+        <w:pStyle w:val="Sansinterligne"/>
+        <w:ind w:left="705"/>
+      </w:pPr>
+      <w:r>
+        <w:drawing>
+          <wp:inline distT="0" distB="0" distL="0" distR="0" wp14:anchorId="726C21AA" wp14:editId="0B6CCA55">
+            <wp:extent cx="9777730" cy="4899025"/>
+            <wp:effectExtent l="0" t="0" r="0" b="0"/>
+            <wp:docPr id="53" name="Image 53"/>
+            <wp:cNvGraphicFramePr>
+              <a:graphicFrameLocks xmlns:a="http://schemas.openxmlformats.org/drawingml/2006/main" noChangeAspect="1"/>
+            </wp:cNvGraphicFramePr>
+            <a:graphic xmlns:a="http://schemas.openxmlformats.org/drawingml/2006/main">
+              <a:graphicData uri="http://schemas.openxmlformats.org/drawingml/2006/picture">
+                <pic:pic xmlns:pic="http://schemas.openxmlformats.org/drawingml/2006/picture">
+                  <pic:nvPicPr>
+                    <pic:cNvPr id="1" name=""/>
+                    <pic:cNvPicPr/>
+                  </pic:nvPicPr>
+                  <pic:blipFill>
+                    <a:blip r:embed="rId61"/>
+                    <a:stretch>
+                      <a:fillRect/>
+                    </a:stretch>
+                  </pic:blipFill>
+                  <pic:spPr>
+                    <a:xfrm>
+                      <a:off x="0" y="0"/>
+                      <a:ext cx="9777730" cy="4899025"/>
+                    </a:xfrm>
+                    <a:prstGeom prst="rect">
+                      <a:avLst/>
+                    </a:prstGeom>
+                  </pic:spPr>
+                </pic:pic>
+              </a:graphicData>
+            </a:graphic>
+          </wp:inline>
+        </w:drawing>
+      </w:r>
+    </w:p>
+    <w:p>
+      <w:pPr>
+        <w:pStyle w:val="Sansinterligne"/>
+        <w:ind w:left="705"/>
+      </w:pPr>
+    </w:p>
+    <w:p>
+      <w:pPr>
+        <w:pStyle w:val="Sansinterligne"/>
+        <w:ind w:left="705"/>
+      </w:pPr>
+    </w:p>
+    <w:p>
+      <w:pPr>
+        <w:pStyle w:val="Sansinterligne"/>
+        <w:ind w:left="705"/>
+      </w:pPr>
+    </w:p>
+    <w:p>
+      <w:pPr>
+        <w:pStyle w:val="Sansinterligne"/>
+        <w:ind w:left="705"/>
+      </w:pPr>
+    </w:p>
+    <w:p>
+      <w:pPr>
+        <w:pStyle w:val="Sansinterligne"/>
+        <w:ind w:left="705"/>
+      </w:pPr>
+    </w:p>
+    <w:p>
+      <w:pPr>
+        <w:pStyle w:val="Sansinterligne"/>
+        <w:ind w:left="705"/>
+      </w:pPr>
+    </w:p>
+    <w:p>
+      <w:pPr>
+        <w:pStyle w:val="Sansinterligne"/>
+        <w:ind w:left="705"/>
+      </w:pPr>
+    </w:p>
+    <w:p>
+      <w:pPr>
+        <w:pStyle w:val="Sansinterligne"/>
+        <w:ind w:left="705"/>
+      </w:pPr>
+    </w:p>
+    <w:p>
+      <w:pPr>
+        <w:pStyle w:val="Sansinterligne"/>
+        <w:ind w:left="705"/>
+      </w:pPr>
+      <w:r>
+        <w:lastRenderedPageBreak/>
+        <w:t xml:space="preserve">4. dans app.component.ts on fait appel au composant enfant app-search-bar, dans lequel on écoute l’event </w:t>
+      </w:r>
+      <w:r>
+        <w:t>searchChange</w:t>
+      </w:r>
+      <w:r>
+        <w:t xml:space="preserve"> et on la stock dans la variable search, puis on l’affiche</w:t>
+      </w:r>
+    </w:p>
+    <w:p>
+      <w:pPr>
+        <w:pStyle w:val="Sansinterligne"/>
+        <w:ind w:left="705"/>
+      </w:pPr>
+    </w:p>
+    <w:p>
+      <w:pPr>
+        <w:pStyle w:val="Sansinterligne"/>
+        <w:ind w:left="705"/>
+      </w:pPr>
+      <w:r>
+        <w:drawing>
+          <wp:inline distT="0" distB="0" distL="0" distR="0" wp14:anchorId="76A8E560" wp14:editId="541BB394">
+            <wp:extent cx="9777730" cy="4169410"/>
+            <wp:effectExtent l="0" t="0" r="0" b="2540"/>
+            <wp:docPr id="55" name="Image 55"/>
+            <wp:cNvGraphicFramePr>
+              <a:graphicFrameLocks xmlns:a="http://schemas.openxmlformats.org/drawingml/2006/main" noChangeAspect="1"/>
+            </wp:cNvGraphicFramePr>
+            <a:graphic xmlns:a="http://schemas.openxmlformats.org/drawingml/2006/main">
+              <a:graphicData uri="http://schemas.openxmlformats.org/drawingml/2006/picture">
+                <pic:pic xmlns:pic="http://schemas.openxmlformats.org/drawingml/2006/picture">
+                  <pic:nvPicPr>
+                    <pic:cNvPr id="1" name=""/>
+                    <pic:cNvPicPr/>
+                  </pic:nvPicPr>
+                  <pic:blipFill>
+                    <a:blip r:embed="rId62"/>
+                    <a:stretch>
+                      <a:fillRect/>
+                    </a:stretch>
+                  </pic:blipFill>
+                  <pic:spPr>
+                    <a:xfrm>
+                      <a:off x="0" y="0"/>
+                      <a:ext cx="9777730" cy="4169410"/>
+                    </a:xfrm>
+                    <a:prstGeom prst="rect">
+                      <a:avLst/>
+                    </a:prstGeom>
+                  </pic:spPr>
+                </pic:pic>
+              </a:graphicData>
+            </a:graphic>
+          </wp:inline>
+        </w:drawing>
+      </w:r>
+    </w:p>
+    <w:p>
+      <w:pPr>
+        <w:pStyle w:val="Sansinterligne"/>
+        <w:ind w:left="705"/>
+      </w:pPr>
+    </w:p>
+    <w:p>
+      <w:pPr>
+        <w:pStyle w:val="Sansinterligne"/>
+      </w:pPr>
+      <w:r>
+        <w:tab/>
+        <w:t xml:space="preserve">Si le début du nom d’un événement Output() est similaire à une variable Input() possibilité de simplifier </w:t>
+      </w:r>
+    </w:p>
+    <w:p>
+      <w:pPr>
+        <w:pStyle w:val="Sansinterligne"/>
+      </w:pPr>
+      <w:r>
+        <w:tab/>
+      </w:r>
+      <w:r>
+        <w:drawing>
+          <wp:inline distT="0" distB="0" distL="0" distR="0" wp14:anchorId="03F75E5A" wp14:editId="36BA4321">
+            <wp:extent cx="6496957" cy="342948"/>
+            <wp:effectExtent l="0" t="0" r="0" b="0"/>
+            <wp:docPr id="56" name="Image 56"/>
+            <wp:cNvGraphicFramePr>
+              <a:graphicFrameLocks xmlns:a="http://schemas.openxmlformats.org/drawingml/2006/main" noChangeAspect="1"/>
+            </wp:cNvGraphicFramePr>
+            <a:graphic xmlns:a="http://schemas.openxmlformats.org/drawingml/2006/main">
+              <a:graphicData uri="http://schemas.openxmlformats.org/drawingml/2006/picture">
+                <pic:pic xmlns:pic="http://schemas.openxmlformats.org/drawingml/2006/picture">
+                  <pic:nvPicPr>
+                    <pic:cNvPr id="1" name=""/>
+                    <pic:cNvPicPr/>
+                  </pic:nvPicPr>
+                  <pic:blipFill>
+                    <a:blip r:embed="rId63"/>
+                    <a:stretch>
+                      <a:fillRect/>
+                    </a:stretch>
+                  </pic:blipFill>
+                  <pic:spPr>
+                    <a:xfrm>
+                      <a:off x="0" y="0"/>
+                      <a:ext cx="6496957" cy="342948"/>
+                    </a:xfrm>
+                    <a:prstGeom prst="rect">
+                      <a:avLst/>
+                    </a:prstGeom>
+                  </pic:spPr>
+                </pic:pic>
+              </a:graphicData>
+            </a:graphic>
+          </wp:inline>
+        </w:drawing>
+      </w:r>
+    </w:p>
+    <w:p>
+      <w:pPr>
+        <w:pStyle w:val="Sansinterligne"/>
+      </w:pPr>
+      <w:r>
+        <w:tab/>
+        <w:t xml:space="preserve">En </w:t>
+      </w:r>
+    </w:p>
+    <w:p>
+      <w:pPr>
+        <w:pStyle w:val="Sansinterligne"/>
+        <w:ind w:left="708"/>
+      </w:pPr>
+      <w:r>
+        <w:tab/>
+      </w:r>
       <w:bookmarkStart w:id="0" w:name="_GoBack"/>
       <w:bookmarkEnd w:id="0"/>
+      <w:r>
+        <w:drawing>
+          <wp:inline distT="0" distB="0" distL="0" distR="0" wp14:anchorId="35663177" wp14:editId="53C08105">
+            <wp:extent cx="9777730" cy="842645"/>
+            <wp:effectExtent l="0" t="0" r="0" b="0"/>
+            <wp:docPr id="57" name="Image 57"/>
+            <wp:cNvGraphicFramePr>
+              <a:graphicFrameLocks xmlns:a="http://schemas.openxmlformats.org/drawingml/2006/main" noChangeAspect="1"/>
+            </wp:cNvGraphicFramePr>
+            <a:graphic xmlns:a="http://schemas.openxmlformats.org/drawingml/2006/main">
+              <a:graphicData uri="http://schemas.openxmlformats.org/drawingml/2006/picture">
+                <pic:pic xmlns:pic="http://schemas.openxmlformats.org/drawingml/2006/picture">
+                  <pic:nvPicPr>
+                    <pic:cNvPr id="1" name=""/>
+                    <pic:cNvPicPr/>
+                  </pic:nvPicPr>
+                  <pic:blipFill>
+                    <a:blip r:embed="rId64"/>
+                    <a:stretch>
+                      <a:fillRect/>
+                    </a:stretch>
+                  </pic:blipFill>
+                  <pic:spPr>
+                    <a:xfrm>
+                      <a:off x="0" y="0"/>
+                      <a:ext cx="9777730" cy="842645"/>
+                    </a:xfrm>
+                    <a:prstGeom prst="rect">
+                      <a:avLst/>
+                    </a:prstGeom>
+                  </pic:spPr>
+                </pic:pic>
+              </a:graphicData>
+            </a:graphic>
+          </wp:inline>
+        </w:drawing>
+      </w:r>
+    </w:p>
+    <w:p>
+      <w:pPr>
+        <w:pStyle w:val="Sansinterligne"/>
+        <w:ind w:left="705"/>
+      </w:pPr>
+    </w:p>
+    <w:p>
+      <w:pPr>
+        <w:pStyle w:val="Sansinterligne"/>
+        <w:ind w:left="705"/>
+      </w:pPr>
+    </w:p>
+    <w:p>
+      <w:pPr>
+        <w:pStyle w:val="Sansinterligne"/>
+        <w:ind w:left="705"/>
+      </w:pPr>
     </w:p>
     <w:sectPr>
       <w:pgSz w:w="16838" w:h="11906" w:orient="landscape"/>
@@ -6531,7 +7893,7 @@
 </file>
 
 <file path=customXml/itemProps1.xml><?xml version="1.0" encoding="utf-8"?>
-<ds:datastoreItem xmlns:ds="http://schemas.openxmlformats.org/officeDocument/2006/customXml" ds:itemID="{34D495CC-B873-4A97-985D-E7D7F02DE4C1}">
+<ds:datastoreItem xmlns:ds="http://schemas.openxmlformats.org/officeDocument/2006/customXml" ds:itemID="{8456DCE1-F9E3-4CAA-B293-731DB640263E}">
   <ds:schemaRefs>
     <ds:schemaRef ds:uri="http://schemas.openxmlformats.org/officeDocument/2006/bibliography"/>
   </ds:schemaRefs>

</xml_diff>

<commit_message>
input + output = model !
</commit_message>
<xml_diff>
--- a/cours.docx
+++ b/cours.docx
@@ -6412,8 +6412,6 @@
       <w:r>
         <w:tab/>
       </w:r>
-      <w:bookmarkStart w:id="0" w:name="_GoBack"/>
-      <w:bookmarkEnd w:id="0"/>
       <w:r>
         <w:drawing>
           <wp:inline distT="0" distB="0" distL="0" distR="0" wp14:anchorId="35663177" wp14:editId="53C08105">
@@ -6461,14 +6459,835 @@
     <w:p>
       <w:pPr>
         <w:pStyle w:val="Sansinterligne"/>
-        <w:ind w:left="705"/>
-      </w:pPr>
-    </w:p>
-    <w:p>
-      <w:pPr>
-        <w:pStyle w:val="Sansinterligne"/>
-        <w:ind w:left="705"/>
-      </w:pPr>
+        <w:rPr>
+          <w:b/>
+        </w:rPr>
+      </w:pPr>
+      <w:r>
+        <w:rPr>
+          <w:b/>
+        </w:rPr>
+        <w:t>Signal output() plu</w:t>
+      </w:r>
+      <w:r>
+        <w:rPr>
+          <w:b/>
+        </w:rPr>
+        <w:t>s moderne</w:t>
+      </w:r>
+      <w:r>
+        <w:rPr>
+          <w:b/>
+        </w:rPr>
+        <w:t xml:space="preserve"> et rapide à écrire que Output()</w:t>
+      </w:r>
+    </w:p>
+    <w:p>
+      <w:pPr>
+        <w:pStyle w:val="Sansinterligne"/>
+        <w:rPr>
+          <w:b/>
+        </w:rPr>
+      </w:pPr>
+    </w:p>
+    <w:p>
+      <w:pPr>
+        <w:pStyle w:val="Sansinterligne"/>
+        <w:ind w:firstLine="708"/>
+      </w:pPr>
+      <w:r>
+        <w:t xml:space="preserve">1. on passe de ceci </w:t>
+      </w:r>
+    </w:p>
+    <w:p>
+      <w:pPr>
+        <w:pStyle w:val="Sansinterligne"/>
+        <w:ind w:firstLine="708"/>
+        <w:rPr>
+          <w:b/>
+        </w:rPr>
+      </w:pPr>
+      <w:r>
+        <w:rPr>
+          <w:b/>
+        </w:rPr>
+        <w:drawing>
+          <wp:inline distT="0" distB="0" distL="0" distR="0" wp14:anchorId="13867EBB" wp14:editId="1D00A243">
+            <wp:extent cx="5934903" cy="590632"/>
+            <wp:effectExtent l="0" t="0" r="8890" b="0"/>
+            <wp:docPr id="58" name="Image 58"/>
+            <wp:cNvGraphicFramePr>
+              <a:graphicFrameLocks xmlns:a="http://schemas.openxmlformats.org/drawingml/2006/main" noChangeAspect="1"/>
+            </wp:cNvGraphicFramePr>
+            <a:graphic xmlns:a="http://schemas.openxmlformats.org/drawingml/2006/main">
+              <a:graphicData uri="http://schemas.openxmlformats.org/drawingml/2006/picture">
+                <pic:pic xmlns:pic="http://schemas.openxmlformats.org/drawingml/2006/picture">
+                  <pic:nvPicPr>
+                    <pic:cNvPr id="1" name=""/>
+                    <pic:cNvPicPr/>
+                  </pic:nvPicPr>
+                  <pic:blipFill>
+                    <a:blip r:embed="rId65"/>
+                    <a:stretch>
+                      <a:fillRect/>
+                    </a:stretch>
+                  </pic:blipFill>
+                  <pic:spPr>
+                    <a:xfrm>
+                      <a:off x="0" y="0"/>
+                      <a:ext cx="5934903" cy="590632"/>
+                    </a:xfrm>
+                    <a:prstGeom prst="rect">
+                      <a:avLst/>
+                    </a:prstGeom>
+                  </pic:spPr>
+                </pic:pic>
+              </a:graphicData>
+            </a:graphic>
+          </wp:inline>
+        </w:drawing>
+      </w:r>
+    </w:p>
+    <w:p>
+      <w:pPr>
+        <w:pStyle w:val="Sansinterligne"/>
+        <w:ind w:firstLine="708"/>
+        <w:rPr>
+          <w:b/>
+        </w:rPr>
+      </w:pPr>
+    </w:p>
+    <w:p>
+      <w:pPr>
+        <w:pStyle w:val="Sansinterligne"/>
+        <w:ind w:firstLine="708"/>
+      </w:pPr>
+      <w:r>
+        <w:t>2. à</w:t>
+      </w:r>
+    </w:p>
+    <w:p>
+      <w:pPr>
+        <w:pStyle w:val="Sansinterligne"/>
+        <w:ind w:firstLine="708"/>
+      </w:pPr>
+      <w:r>
+        <w:drawing>
+          <wp:inline distT="0" distB="0" distL="0" distR="0" wp14:anchorId="0E3D59B5" wp14:editId="33BCF5BA">
+            <wp:extent cx="4991797" cy="638264"/>
+            <wp:effectExtent l="0" t="0" r="0" b="9525"/>
+            <wp:docPr id="59" name="Image 59"/>
+            <wp:cNvGraphicFramePr>
+              <a:graphicFrameLocks xmlns:a="http://schemas.openxmlformats.org/drawingml/2006/main" noChangeAspect="1"/>
+            </wp:cNvGraphicFramePr>
+            <a:graphic xmlns:a="http://schemas.openxmlformats.org/drawingml/2006/main">
+              <a:graphicData uri="http://schemas.openxmlformats.org/drawingml/2006/picture">
+                <pic:pic xmlns:pic="http://schemas.openxmlformats.org/drawingml/2006/picture">
+                  <pic:nvPicPr>
+                    <pic:cNvPr id="1" name=""/>
+                    <pic:cNvPicPr/>
+                  </pic:nvPicPr>
+                  <pic:blipFill>
+                    <a:blip r:embed="rId66"/>
+                    <a:stretch>
+                      <a:fillRect/>
+                    </a:stretch>
+                  </pic:blipFill>
+                  <pic:spPr>
+                    <a:xfrm>
+                      <a:off x="0" y="0"/>
+                      <a:ext cx="4991797" cy="638264"/>
+                    </a:xfrm>
+                    <a:prstGeom prst="rect">
+                      <a:avLst/>
+                    </a:prstGeom>
+                  </pic:spPr>
+                </pic:pic>
+              </a:graphicData>
+            </a:graphic>
+          </wp:inline>
+        </w:drawing>
+      </w:r>
+    </w:p>
+    <w:p>
+      <w:pPr>
+        <w:pStyle w:val="Sansinterligne"/>
+      </w:pPr>
+    </w:p>
+    <w:p>
+      <w:pPr>
+        <w:pStyle w:val="Sansinterligne"/>
+        <w:rPr>
+          <w:b/>
+        </w:rPr>
+      </w:pPr>
+      <w:r>
+        <w:rPr>
+          <w:b/>
+        </w:rPr>
+        <w:t>input m</w:t>
+      </w:r>
+      <w:r>
+        <w:rPr>
+          <w:b/>
+        </w:rPr>
+        <w:t>anière plus moderne d’écrire un Input</w:t>
+      </w:r>
+      <w:r>
+        <w:rPr>
+          <w:b/>
+        </w:rPr>
+        <w:t>()</w:t>
+      </w:r>
+      <w:r>
+        <w:rPr>
+          <w:b/>
+        </w:rPr>
+        <w:t xml:space="preserve"> </w:t>
+      </w:r>
+    </w:p>
+    <w:p>
+      <w:pPr>
+        <w:pStyle w:val="Sansinterligne"/>
+        <w:rPr>
+          <w:b/>
+        </w:rPr>
+      </w:pPr>
+    </w:p>
+    <w:p>
+      <w:pPr>
+        <w:pStyle w:val="Sansinterligne"/>
+        <w:ind w:firstLine="708"/>
+      </w:pPr>
+      <w:r>
+        <w:t>1. on passe de ceci</w:t>
+      </w:r>
+    </w:p>
+    <w:p>
+      <w:pPr>
+        <w:pStyle w:val="Sansinterligne"/>
+        <w:ind w:firstLine="708"/>
+      </w:pPr>
+      <w:r>
+        <w:drawing>
+          <wp:inline distT="0" distB="0" distL="0" distR="0" wp14:anchorId="12AB1C56" wp14:editId="72B6BCE2">
+            <wp:extent cx="6792273" cy="581106"/>
+            <wp:effectExtent l="0" t="0" r="8890" b="9525"/>
+            <wp:docPr id="60" name="Image 60"/>
+            <wp:cNvGraphicFramePr>
+              <a:graphicFrameLocks xmlns:a="http://schemas.openxmlformats.org/drawingml/2006/main" noChangeAspect="1"/>
+            </wp:cNvGraphicFramePr>
+            <a:graphic xmlns:a="http://schemas.openxmlformats.org/drawingml/2006/main">
+              <a:graphicData uri="http://schemas.openxmlformats.org/drawingml/2006/picture">
+                <pic:pic xmlns:pic="http://schemas.openxmlformats.org/drawingml/2006/picture">
+                  <pic:nvPicPr>
+                    <pic:cNvPr id="1" name=""/>
+                    <pic:cNvPicPr/>
+                  </pic:nvPicPr>
+                  <pic:blipFill>
+                    <a:blip r:embed="rId67"/>
+                    <a:stretch>
+                      <a:fillRect/>
+                    </a:stretch>
+                  </pic:blipFill>
+                  <pic:spPr>
+                    <a:xfrm>
+                      <a:off x="0" y="0"/>
+                      <a:ext cx="6792273" cy="581106"/>
+                    </a:xfrm>
+                    <a:prstGeom prst="rect">
+                      <a:avLst/>
+                    </a:prstGeom>
+                  </pic:spPr>
+                </pic:pic>
+              </a:graphicData>
+            </a:graphic>
+          </wp:inline>
+        </w:drawing>
+      </w:r>
+    </w:p>
+    <w:p>
+      <w:pPr>
+        <w:pStyle w:val="Sansinterligne"/>
+        <w:ind w:firstLine="708"/>
+      </w:pPr>
+    </w:p>
+    <w:p>
+      <w:pPr>
+        <w:pStyle w:val="Sansinterligne"/>
+        <w:ind w:firstLine="708"/>
+      </w:pPr>
+      <w:r>
+        <w:t>2. à</w:t>
+      </w:r>
+    </w:p>
+    <w:p>
+      <w:pPr>
+        <w:pStyle w:val="Sansinterligne"/>
+        <w:ind w:firstLine="708"/>
+      </w:pPr>
+      <w:r>
+        <w:drawing>
+          <wp:inline distT="0" distB="0" distL="0" distR="0" wp14:anchorId="5FC272E8" wp14:editId="59371877">
+            <wp:extent cx="3810532" cy="571580"/>
+            <wp:effectExtent l="0" t="0" r="0" b="0"/>
+            <wp:docPr id="61" name="Image 61"/>
+            <wp:cNvGraphicFramePr>
+              <a:graphicFrameLocks xmlns:a="http://schemas.openxmlformats.org/drawingml/2006/main" noChangeAspect="1"/>
+            </wp:cNvGraphicFramePr>
+            <a:graphic xmlns:a="http://schemas.openxmlformats.org/drawingml/2006/main">
+              <a:graphicData uri="http://schemas.openxmlformats.org/drawingml/2006/picture">
+                <pic:pic xmlns:pic="http://schemas.openxmlformats.org/drawingml/2006/picture">
+                  <pic:nvPicPr>
+                    <pic:cNvPr id="1" name=""/>
+                    <pic:cNvPicPr/>
+                  </pic:nvPicPr>
+                  <pic:blipFill>
+                    <a:blip r:embed="rId68"/>
+                    <a:stretch>
+                      <a:fillRect/>
+                    </a:stretch>
+                  </pic:blipFill>
+                  <pic:spPr>
+                    <a:xfrm>
+                      <a:off x="0" y="0"/>
+                      <a:ext cx="3810532" cy="571580"/>
+                    </a:xfrm>
+                    <a:prstGeom prst="rect">
+                      <a:avLst/>
+                    </a:prstGeom>
+                  </pic:spPr>
+                </pic:pic>
+              </a:graphicData>
+            </a:graphic>
+          </wp:inline>
+        </w:drawing>
+      </w:r>
+    </w:p>
+    <w:p>
+      <w:pPr>
+        <w:pStyle w:val="Sansinterligne"/>
+      </w:pPr>
+    </w:p>
+    <w:p>
+      <w:pPr>
+        <w:pStyle w:val="Sansinterligne"/>
+      </w:pPr>
+      <w:r>
+        <w:tab/>
+        <w:t>Et comme il s’agit d’un signal, dans le html il faut utiliser des parenthèses</w:t>
+      </w:r>
+    </w:p>
+    <w:p>
+      <w:pPr>
+        <w:pStyle w:val="Sansinterligne"/>
+      </w:pPr>
+    </w:p>
+    <w:p>
+      <w:pPr>
+        <w:pStyle w:val="Sansinterligne"/>
+      </w:pPr>
+    </w:p>
+    <w:p>
+      <w:pPr>
+        <w:pStyle w:val="Sansinterligne"/>
+        <w:rPr>
+          <w:b/>
+        </w:rPr>
+      </w:pPr>
+    </w:p>
+    <w:p>
+      <w:pPr>
+        <w:pStyle w:val="Sansinterligne"/>
+        <w:rPr>
+          <w:b/>
+        </w:rPr>
+      </w:pPr>
+    </w:p>
+    <w:p>
+      <w:pPr>
+        <w:pStyle w:val="Sansinterligne"/>
+        <w:rPr>
+          <w:b/>
+        </w:rPr>
+      </w:pPr>
+    </w:p>
+    <w:p>
+      <w:pPr>
+        <w:pStyle w:val="Sansinterligne"/>
+        <w:rPr>
+          <w:b/>
+        </w:rPr>
+      </w:pPr>
+    </w:p>
+    <w:p>
+      <w:pPr>
+        <w:pStyle w:val="Sansinterligne"/>
+        <w:rPr>
+          <w:b/>
+        </w:rPr>
+      </w:pPr>
+    </w:p>
+    <w:p>
+      <w:pPr>
+        <w:pStyle w:val="Sansinterligne"/>
+        <w:rPr>
+          <w:b/>
+        </w:rPr>
+      </w:pPr>
+    </w:p>
+    <w:p>
+      <w:pPr>
+        <w:pStyle w:val="Sansinterligne"/>
+        <w:rPr>
+          <w:b/>
+        </w:rPr>
+      </w:pPr>
+    </w:p>
+    <w:p>
+      <w:pPr>
+        <w:pStyle w:val="Sansinterligne"/>
+        <w:rPr>
+          <w:b/>
+        </w:rPr>
+      </w:pPr>
+    </w:p>
+    <w:p>
+      <w:pPr>
+        <w:pStyle w:val="Sansinterligne"/>
+        <w:rPr>
+          <w:b/>
+        </w:rPr>
+      </w:pPr>
+      <w:r>
+        <w:rPr>
+          <w:b/>
+        </w:rPr>
+        <w:lastRenderedPageBreak/>
+        <w:t xml:space="preserve">Utiliser model </w:t>
+      </w:r>
+      <w:r>
+        <w:rPr>
+          <w:b/>
+        </w:rPr>
+        <w:t xml:space="preserve">dans un composant permet </w:t>
+      </w:r>
+      <w:r>
+        <w:rPr>
+          <w:b/>
+        </w:rPr>
+        <w:t xml:space="preserve">à la fois </w:t>
+      </w:r>
+      <w:r>
+        <w:rPr>
+          <w:b/>
+        </w:rPr>
+        <w:t xml:space="preserve">d’avoir </w:t>
+      </w:r>
+      <w:r>
+        <w:rPr>
+          <w:b/>
+        </w:rPr>
+        <w:t>un input et un output !</w:t>
+      </w:r>
+      <w:r>
+        <w:rPr>
+          <w:b/>
+        </w:rPr>
+        <w:t xml:space="preserve"> : </w:t>
+      </w:r>
+    </w:p>
+    <w:p>
+      <w:pPr>
+        <w:pStyle w:val="Sansinterligne"/>
+        <w:numPr>
+          <w:ilvl w:val="0"/>
+          <w:numId w:val="3"/>
+        </w:numPr>
+        <w:rPr>
+          <w:b/>
+        </w:rPr>
+      </w:pPr>
+      <w:r>
+        <w:rPr>
+          <w:b/>
+        </w:rPr>
+        <w:t>Moins verbeux</w:t>
+      </w:r>
+    </w:p>
+    <w:p>
+      <w:pPr>
+        <w:pStyle w:val="Sansinterligne"/>
+        <w:numPr>
+          <w:ilvl w:val="0"/>
+          <w:numId w:val="3"/>
+        </w:numPr>
+        <w:rPr>
+          <w:b/>
+        </w:rPr>
+      </w:pPr>
+      <w:r>
+        <w:rPr>
+          <w:b/>
+        </w:rPr>
+        <w:t>Capacité du composant à prendre un argument « search » ici  (input)</w:t>
+      </w:r>
+    </w:p>
+    <w:p>
+      <w:pPr>
+        <w:pStyle w:val="Sansinterligne"/>
+        <w:numPr>
+          <w:ilvl w:val="0"/>
+          <w:numId w:val="3"/>
+        </w:numPr>
+        <w:rPr>
+          <w:b/>
+        </w:rPr>
+      </w:pPr>
+      <w:r>
+        <w:rPr>
+          <w:b/>
+        </w:rPr>
+        <w:t xml:space="preserve">Mais aussi d’écouter </w:t>
+      </w:r>
+      <w:r>
+        <w:rPr>
+          <w:b/>
+        </w:rPr>
+        <w:t>l’event (search)</w:t>
+      </w:r>
+      <w:r>
+        <w:rPr>
+          <w:b/>
+        </w:rPr>
+        <w:t xml:space="preserve"> à partir de ce composant qui renvoi une valeur</w:t>
+      </w:r>
+      <w:r>
+        <w:rPr>
+          <w:b/>
+        </w:rPr>
+        <w:t xml:space="preserve"> $event</w:t>
+      </w:r>
+      <w:r>
+        <w:rPr>
+          <w:b/>
+        </w:rPr>
+        <w:t xml:space="preserve"> (output)</w:t>
+      </w:r>
+    </w:p>
+    <w:p>
+      <w:pPr>
+        <w:pStyle w:val="Sansinterligne"/>
+        <w:rPr>
+          <w:b/>
+        </w:rPr>
+      </w:pPr>
+    </w:p>
+    <w:p>
+      <w:pPr>
+        <w:pStyle w:val="Sansinterligne"/>
+      </w:pPr>
+      <w:r>
+        <w:rPr>
+          <w:b/>
+        </w:rPr>
+        <w:tab/>
+      </w:r>
+      <w:r>
+        <w:t xml:space="preserve">1. on initialise le model et on réaffecte le model </w:t>
+      </w:r>
+    </w:p>
+    <w:p>
+      <w:pPr>
+        <w:pStyle w:val="Sansinterligne"/>
+        <w:ind w:firstLine="708"/>
+      </w:pPr>
+    </w:p>
+    <w:p>
+      <w:pPr>
+        <w:pStyle w:val="Sansinterligne"/>
+        <w:ind w:firstLine="708"/>
+      </w:pPr>
+      <w:r>
+        <w:drawing>
+          <wp:inline distT="0" distB="0" distL="0" distR="0" wp14:anchorId="338B67DE" wp14:editId="391FE620">
+            <wp:extent cx="9777730" cy="4789170"/>
+            <wp:effectExtent l="0" t="0" r="0" b="0"/>
+            <wp:docPr id="67" name="Image 67"/>
+            <wp:cNvGraphicFramePr>
+              <a:graphicFrameLocks xmlns:a="http://schemas.openxmlformats.org/drawingml/2006/main" noChangeAspect="1"/>
+            </wp:cNvGraphicFramePr>
+            <a:graphic xmlns:a="http://schemas.openxmlformats.org/drawingml/2006/main">
+              <a:graphicData uri="http://schemas.openxmlformats.org/drawingml/2006/picture">
+                <pic:pic xmlns:pic="http://schemas.openxmlformats.org/drawingml/2006/picture">
+                  <pic:nvPicPr>
+                    <pic:cNvPr id="1" name=""/>
+                    <pic:cNvPicPr/>
+                  </pic:nvPicPr>
+                  <pic:blipFill>
+                    <a:blip r:embed="rId69"/>
+                    <a:stretch>
+                      <a:fillRect/>
+                    </a:stretch>
+                  </pic:blipFill>
+                  <pic:spPr>
+                    <a:xfrm>
+                      <a:off x="0" y="0"/>
+                      <a:ext cx="9777730" cy="4789170"/>
+                    </a:xfrm>
+                    <a:prstGeom prst="rect">
+                      <a:avLst/>
+                    </a:prstGeom>
+                  </pic:spPr>
+                </pic:pic>
+              </a:graphicData>
+            </a:graphic>
+          </wp:inline>
+        </w:drawing>
+      </w:r>
+    </w:p>
+    <w:p>
+      <w:pPr>
+        <w:pStyle w:val="Sansinterligne"/>
+        <w:ind w:firstLine="708"/>
+      </w:pPr>
+    </w:p>
+    <w:p>
+      <w:pPr>
+        <w:pStyle w:val="Sansinterligne"/>
+        <w:ind w:firstLine="708"/>
+      </w:pPr>
+    </w:p>
+    <w:p>
+      <w:pPr>
+        <w:pStyle w:val="Sansinterligne"/>
+        <w:ind w:firstLine="708"/>
+      </w:pPr>
+    </w:p>
+    <w:p>
+      <w:pPr>
+        <w:pStyle w:val="Sansinterligne"/>
+        <w:ind w:firstLine="708"/>
+      </w:pPr>
+    </w:p>
+    <w:p>
+      <w:pPr>
+        <w:pStyle w:val="Sansinterligne"/>
+        <w:ind w:firstLine="708"/>
+      </w:pPr>
+      <w:r>
+        <w:t xml:space="preserve">2. </w:t>
+      </w:r>
+      <w:r>
+        <w:t>Dans le html on ecoute les changment de la balise &lt;input/&gt;</w:t>
+      </w:r>
+    </w:p>
+    <w:p>
+      <w:pPr>
+        <w:pStyle w:val="Sansinterligne"/>
+        <w:ind w:firstLine="708"/>
+      </w:pPr>
+    </w:p>
+    <w:p>
+      <w:pPr>
+        <w:pStyle w:val="Sansinterligne"/>
+        <w:ind w:firstLine="708"/>
+      </w:pPr>
+      <w:r>
+        <w:drawing>
+          <wp:inline distT="0" distB="0" distL="0" distR="0" wp14:anchorId="7E07BCB4" wp14:editId="7A545BB6">
+            <wp:extent cx="9777730" cy="4139565"/>
+            <wp:effectExtent l="0" t="0" r="0" b="0"/>
+            <wp:docPr id="68" name="Image 68"/>
+            <wp:cNvGraphicFramePr>
+              <a:graphicFrameLocks xmlns:a="http://schemas.openxmlformats.org/drawingml/2006/main" noChangeAspect="1"/>
+            </wp:cNvGraphicFramePr>
+            <a:graphic xmlns:a="http://schemas.openxmlformats.org/drawingml/2006/main">
+              <a:graphicData uri="http://schemas.openxmlformats.org/drawingml/2006/picture">
+                <pic:pic xmlns:pic="http://schemas.openxmlformats.org/drawingml/2006/picture">
+                  <pic:nvPicPr>
+                    <pic:cNvPr id="1" name=""/>
+                    <pic:cNvPicPr/>
+                  </pic:nvPicPr>
+                  <pic:blipFill>
+                    <a:blip r:embed="rId70"/>
+                    <a:stretch>
+                      <a:fillRect/>
+                    </a:stretch>
+                  </pic:blipFill>
+                  <pic:spPr>
+                    <a:xfrm>
+                      <a:off x="0" y="0"/>
+                      <a:ext cx="9777730" cy="4139565"/>
+                    </a:xfrm>
+                    <a:prstGeom prst="rect">
+                      <a:avLst/>
+                    </a:prstGeom>
+                  </pic:spPr>
+                </pic:pic>
+              </a:graphicData>
+            </a:graphic>
+          </wp:inline>
+        </w:drawing>
+      </w:r>
+    </w:p>
+    <w:p>
+      <w:pPr>
+        <w:pStyle w:val="Sansinterligne"/>
+      </w:pPr>
+    </w:p>
+    <w:p>
+      <w:pPr>
+        <w:pStyle w:val="Sansinterligne"/>
+      </w:pPr>
+      <w:r>
+        <w:tab/>
+      </w:r>
+    </w:p>
+    <w:p>
+      <w:pPr>
+        <w:pStyle w:val="Sansinterligne"/>
+      </w:pPr>
+    </w:p>
+    <w:p>
+      <w:pPr>
+        <w:pStyle w:val="Sansinterligne"/>
+      </w:pPr>
+    </w:p>
+    <w:p>
+      <w:pPr>
+        <w:pStyle w:val="Sansinterligne"/>
+      </w:pPr>
+    </w:p>
+    <w:p>
+      <w:pPr>
+        <w:pStyle w:val="Sansinterligne"/>
+      </w:pPr>
+    </w:p>
+    <w:p>
+      <w:pPr>
+        <w:pStyle w:val="Sansinterligne"/>
+      </w:pPr>
+    </w:p>
+    <w:p>
+      <w:pPr>
+        <w:pStyle w:val="Sansinterligne"/>
+      </w:pPr>
+    </w:p>
+    <w:p>
+      <w:pPr>
+        <w:pStyle w:val="Sansinterligne"/>
+      </w:pPr>
+    </w:p>
+    <w:p>
+      <w:pPr>
+        <w:pStyle w:val="Sansinterligne"/>
+      </w:pPr>
+    </w:p>
+    <w:p>
+      <w:pPr>
+        <w:pStyle w:val="Sansinterligne"/>
+      </w:pPr>
+    </w:p>
+    <w:p>
+      <w:pPr>
+        <w:pStyle w:val="Sansinterligne"/>
+      </w:pPr>
+    </w:p>
+    <w:p>
+      <w:pPr>
+        <w:pStyle w:val="Sansinterligne"/>
+      </w:pPr>
+    </w:p>
+    <w:p>
+      <w:pPr>
+        <w:pStyle w:val="Sansinterligne"/>
+      </w:pPr>
+    </w:p>
+    <w:p>
+      <w:pPr>
+        <w:pStyle w:val="Sansinterligne"/>
+      </w:pPr>
+    </w:p>
+    <w:p>
+      <w:pPr>
+        <w:pStyle w:val="Sansinterligne"/>
+        <w:ind w:left="708"/>
+      </w:pPr>
+      <w:r>
+        <w:t>3</w:t>
+      </w:r>
+      <w:r>
+        <w:t>. dans le composant parent html on écoute</w:t>
+      </w:r>
+      <w:r>
+        <w:t xml:space="preserve"> l’event </w:t>
+      </w:r>
+      <w:r>
+        <w:t>« (</w:t>
+      </w:r>
+      <w:r>
+        <w:t>search</w:t>
+      </w:r>
+      <w:r>
+        <w:t>)</w:t>
+      </w:r>
+      <w:r>
+        <w:t> » succeptible de renvoyer une valeur en cas de changement</w:t>
+      </w:r>
+      <w:r>
+        <w:t xml:space="preserve"> et si changement il y a, la variable seach du composant parant est réassigné automatiquement </w:t>
+      </w:r>
+    </w:p>
+    <w:p>
+      <w:pPr>
+        <w:pStyle w:val="Sansinterligne"/>
+      </w:pPr>
+    </w:p>
+    <w:p>
+      <w:pPr>
+        <w:pStyle w:val="Sansinterligne"/>
+        <w:ind w:firstLine="708"/>
+      </w:pPr>
+      <w:r>
+        <w:drawing>
+          <wp:inline distT="0" distB="0" distL="0" distR="0" wp14:anchorId="54B5A4D1" wp14:editId="4DF9A846">
+            <wp:extent cx="9777730" cy="3674110"/>
+            <wp:effectExtent l="0" t="0" r="0" b="2540"/>
+            <wp:docPr id="69" name="Image 69"/>
+            <wp:cNvGraphicFramePr>
+              <a:graphicFrameLocks xmlns:a="http://schemas.openxmlformats.org/drawingml/2006/main" noChangeAspect="1"/>
+            </wp:cNvGraphicFramePr>
+            <a:graphic xmlns:a="http://schemas.openxmlformats.org/drawingml/2006/main">
+              <a:graphicData uri="http://schemas.openxmlformats.org/drawingml/2006/picture">
+                <pic:pic xmlns:pic="http://schemas.openxmlformats.org/drawingml/2006/picture">
+                  <pic:nvPicPr>
+                    <pic:cNvPr id="1" name=""/>
+                    <pic:cNvPicPr/>
+                  </pic:nvPicPr>
+                  <pic:blipFill>
+                    <a:blip r:embed="rId71"/>
+                    <a:stretch>
+                      <a:fillRect/>
+                    </a:stretch>
+                  </pic:blipFill>
+                  <pic:spPr>
+                    <a:xfrm>
+                      <a:off x="0" y="0"/>
+                      <a:ext cx="9777730" cy="3674110"/>
+                    </a:xfrm>
+                    <a:prstGeom prst="rect">
+                      <a:avLst/>
+                    </a:prstGeom>
+                  </pic:spPr>
+                </pic:pic>
+              </a:graphicData>
+            </a:graphic>
+          </wp:inline>
+        </w:drawing>
+      </w:r>
+      <w:bookmarkStart w:id="0" w:name="_GoBack"/>
+      <w:bookmarkEnd w:id="0"/>
     </w:p>
     <w:sectPr>
       <w:pgSz w:w="16838" w:h="11906" w:orient="landscape"/>
@@ -7893,7 +8712,7 @@
 </file>
 
 <file path=customXml/itemProps1.xml><?xml version="1.0" encoding="utf-8"?>
-<ds:datastoreItem xmlns:ds="http://schemas.openxmlformats.org/officeDocument/2006/customXml" ds:itemID="{8456DCE1-F9E3-4CAA-B293-731DB640263E}">
+<ds:datastoreItem xmlns:ds="http://schemas.openxmlformats.org/officeDocument/2006/customXml" ds:itemID="{19164721-DB79-4AA5-9A89-6E2D6EEC16AC}">
   <ds:schemaRefs>
     <ds:schemaRef ds:uri="http://schemas.openxmlformats.org/officeDocument/2006/bibliography"/>
   </ds:schemaRefs>

</xml_diff>